<commit_message>
Added a note regarding q-grams to Documentation. Added lib files.
</commit_message>
<xml_diff>
--- a/Enigma/doc/Documentation.docx
+++ b/Enigma/doc/Documentation.docx
@@ -50,57 +50,15 @@
         <w:rPr>
           <w:lang w:eastAsia="ja-JP"/>
         </w:rPr>
-        <w:t xml:space="preserve">The Enigma machine is a rotor cipher machine which was widely used during the period between 1930 and 1950 for encryption. The core mechanism of Enigma machine was first developed in 1918 by Arthur </w:t>
-      </w:r>
-      <w:proofErr w:type="spellStart"/>
-      <w:r>
-        <w:rPr>
-          <w:lang w:eastAsia="ja-JP"/>
-        </w:rPr>
-        <w:t>Scherbious</w:t>
-      </w:r>
-      <w:proofErr w:type="spellEnd"/>
-      <w:r>
-        <w:rPr>
-          <w:lang w:eastAsia="ja-JP"/>
-        </w:rPr>
-        <w:t>, a German engineer in the commercial companies in secure communication. Over the decades after this invention, German military has produced its own version with more complex plugs and electronic circuits to avoid interceptor to decrypt the message.</w:t>
-      </w:r>
-    </w:p>
-    <w:p>
-      <w:r>
-        <w:rPr>
-          <w:lang w:eastAsia="ja-JP"/>
-        </w:rPr>
-        <w:t>The first break though of cryptanalysis against commercial Enigma was first done by three Polish mathematicians in 1929. They have later created a mechanical device called the “</w:t>
-      </w:r>
-      <w:proofErr w:type="spellStart"/>
-      <w:r>
-        <w:rPr>
-          <w:lang w:eastAsia="ja-JP"/>
-        </w:rPr>
-        <w:t>Bomba</w:t>
-      </w:r>
-      <w:proofErr w:type="spellEnd"/>
-      <w:r>
-        <w:rPr>
-          <w:lang w:eastAsia="ja-JP"/>
-        </w:rPr>
-        <w:t xml:space="preserve">” that simulates 26*26*26 positions of the 3 Enigma rotors. By the year 1939, </w:t>
-      </w:r>
-      <w:proofErr w:type="spellStart"/>
-      <w:r>
-        <w:rPr>
-          <w:lang w:eastAsia="ja-JP"/>
-        </w:rPr>
-        <w:t>Bomba</w:t>
-      </w:r>
-      <w:proofErr w:type="spellEnd"/>
-      <w:r>
-        <w:rPr>
-          <w:lang w:eastAsia="ja-JP"/>
-        </w:rPr>
-        <w:t xml:space="preserve"> could simulate up to 6 rotors. When these mathematicia</w:t>
+        <w:t>The Enigma machine is a rotor cipher machine which was widely used during the period between 1930 and 1950 for encryption. The core mechanism of Enigma machine was first developed in 1918 by Arthur Scherbious, a German engineer in the commercial companies in secure communication. Over the decades after this invention, German military has produced its own version with more complex plugs and electronic circuits to avoid interceptor to decrypt the message.</w:t>
+      </w:r>
+    </w:p>
+    <w:p>
+      <w:r>
+        <w:rPr>
+          <w:lang w:eastAsia="ja-JP"/>
+        </w:rPr>
+        <w:t>The first break though of cryptanalysis against commercial Enigma was first done by three Polish mathematicians in 1929. They have later created a mechanical device called the “Bomba” that simulates 26*26*26 positions of the 3 Enigma rotors. By the year 1939, Bomba could simulate up to 6 rotors. When these mathematicia</w:t>
       </w:r>
       <w:r>
         <w:rPr>
@@ -238,16 +196,8 @@
         <w:rPr>
           <w:lang w:eastAsia="ja-JP"/>
         </w:rPr>
-        <w:t xml:space="preserve"> off and on through </w:t>
-      </w:r>
-      <w:proofErr w:type="spellStart"/>
-      <w:r>
-        <w:rPr>
-          <w:lang w:eastAsia="ja-JP"/>
-        </w:rPr>
-        <w:t>subclassing</w:t>
-      </w:r>
-      <w:proofErr w:type="spellEnd"/>
+        <w:t xml:space="preserve"> off and on through subclassing</w:t>
+      </w:r>
       <w:r>
         <w:rPr>
           <w:lang w:eastAsia="ja-JP"/>
@@ -335,19 +285,11 @@
         </w:rPr>
         <w:t xml:space="preserve"> done through </w:t>
       </w:r>
-      <w:proofErr w:type="spellStart"/>
-      <w:r>
-        <w:rPr>
-          <w:lang w:eastAsia="ja-JP"/>
-        </w:rPr>
-        <w:t>int</w:t>
-      </w:r>
-      <w:proofErr w:type="spellEnd"/>
-      <w:r>
-        <w:rPr>
-          <w:lang w:eastAsia="ja-JP"/>
-        </w:rPr>
-        <w:t xml:space="preserve"> </w:t>
+      <w:r>
+        <w:rPr>
+          <w:lang w:eastAsia="ja-JP"/>
+        </w:rPr>
+        <w:t xml:space="preserve">int </w:t>
       </w:r>
       <w:r>
         <w:rPr>
@@ -443,21 +385,7 @@
         <w:rPr>
           <w:lang w:eastAsia="ja-JP"/>
         </w:rPr>
-        <w:t>used as the input for the next rotor to be substituted again and so on and so forth until it goes through all rotors or reaches the reflector. The reflector is a fixed rotor, meaning there are only 13 possible permutation that work both ways (</w:t>
-      </w:r>
-      <w:proofErr w:type="spellStart"/>
-      <w:r>
-        <w:rPr>
-          <w:lang w:eastAsia="ja-JP"/>
-        </w:rPr>
-        <w:t>e.g</w:t>
-      </w:r>
-      <w:proofErr w:type="spellEnd"/>
-      <w:r>
-        <w:rPr>
-          <w:lang w:eastAsia="ja-JP"/>
-        </w:rPr>
-        <w:t xml:space="preserve"> K↔M). After the permutation using the reflector, the output travel backwards till the first rotor. After a letter is encoded, the first rotor </w:t>
+        <w:t xml:space="preserve">used as the input for the next rotor to be substituted again and so on and so forth until it goes through all rotors or reaches the reflector. The reflector is a fixed rotor, meaning there are only 13 possible permutation that work both ways (e.g K↔M). After the permutation using the reflector, the output travel backwards till the first rotor. After a letter is encoded, the first rotor </w:t>
       </w:r>
       <w:r>
         <w:rPr>
@@ -1005,27 +933,69 @@
         <w:rPr>
           <w:lang w:eastAsia="ja-JP"/>
         </w:rPr>
-        <w:t>sed to decrypt the cipher text.</w:t>
-      </w:r>
-      <w:r>
-        <w:rPr>
-          <w:lang w:eastAsia="ja-JP"/>
-        </w:rPr>
-        <w:t xml:space="preserve"> The score is the greater the more likely </w:t>
-      </w:r>
-      <w:proofErr w:type="spellStart"/>
-      <w:r>
-        <w:rPr>
-          <w:lang w:eastAsia="ja-JP"/>
-        </w:rPr>
-        <w:t>the</w:t>
-      </w:r>
-      <w:proofErr w:type="spellEnd"/>
-      <w:r>
-        <w:rPr>
-          <w:lang w:eastAsia="ja-JP"/>
-        </w:rPr>
-        <w:t xml:space="preserve"> found bi-grams are in the English language. Finally, the key resulting in the plaintext with the highest score is used.</w:t>
+        <w:t>sed to decrypt the cipher text</w:t>
+      </w:r>
+      <w:r>
+        <w:rPr>
+          <w:lang w:eastAsia="ja-JP"/>
+        </w:rPr>
+        <w:t xml:space="preserve"> (Note: We also </w:t>
+      </w:r>
+      <w:r>
+        <w:rPr>
+          <w:lang w:eastAsia="ja-JP"/>
+        </w:rPr>
+        <w:t>t</w:t>
+      </w:r>
+      <w:bookmarkStart w:id="0" w:name="_GoBack"/>
+      <w:bookmarkEnd w:id="0"/>
+      <w:r>
+        <w:rPr>
+          <w:lang w:eastAsia="ja-JP"/>
+        </w:rPr>
+        <w:t>ested</w:t>
+      </w:r>
+      <w:r>
+        <w:rPr>
+          <w:lang w:eastAsia="ja-JP"/>
+        </w:rPr>
+        <w:t xml:space="preserve"> q-grams, hence the </w:t>
+      </w:r>
+      <w:r>
+        <w:rPr>
+          <w:lang w:eastAsia="ja-JP"/>
+        </w:rPr>
+        <w:t>classes</w:t>
+      </w:r>
+      <w:r>
+        <w:rPr>
+          <w:lang w:eastAsia="ja-JP"/>
+        </w:rPr>
+        <w:t xml:space="preserve"> QGramCalculator and QGramIndexCalculator</w:t>
+      </w:r>
+      <w:r>
+        <w:rPr>
+          <w:lang w:eastAsia="ja-JP"/>
+        </w:rPr>
+        <w:t xml:space="preserve"> – bi-grams turned out to be the most reliable while also being the most efficient</w:t>
+      </w:r>
+      <w:r>
+        <w:rPr>
+          <w:lang w:eastAsia="ja-JP"/>
+        </w:rPr>
+        <w:t>)</w:t>
+      </w:r>
+      <w:r>
+        <w:rPr>
+          <w:lang w:eastAsia="ja-JP"/>
+        </w:rPr>
+        <w:t>.</w:t>
+      </w:r>
+      <w:r>
+        <w:rPr>
+          <w:lang w:eastAsia="ja-JP"/>
+        </w:rPr>
+        <w:t xml:space="preserve"> The score is the greater the more likely the found bi-grams are in the English language. Finally, the key resulting in the plaintext with the highest score is used.</w:t>
       </w:r>
     </w:p>
     <w:p>
@@ -1071,7 +1041,6 @@
           <w:bCs/>
           <w:lang w:eastAsia="ja-JP"/>
         </w:rPr>
-        <w:lastRenderedPageBreak/>
         <w:t>4. Evaluation</w:t>
       </w:r>
     </w:p>
@@ -1083,7 +1052,6 @@
       <w:r>
         <w:rPr>
           <w:noProof/>
-          <w:lang w:val="en-NZ" w:eastAsia="ja-JP"/>
         </w:rPr>
         <w:drawing>
           <wp:inline distT="0" distB="0" distL="0" distR="0" wp14:anchorId="6EF291CF" wp14:editId="627E74FE">
@@ -1099,37 +1067,22 @@
           </wp:inline>
         </w:drawing>
       </w:r>
-      <w:bookmarkStart w:id="0" w:name="_GoBack"/>
-      <w:bookmarkEnd w:id="0"/>
-    </w:p>
-    <w:p>
-      <w:pPr>
-        <w:pStyle w:val="Caption"/>
+    </w:p>
+    <w:p>
+      <w:pPr>
+        <w:pStyle w:val="Beschriftung"/>
       </w:pPr>
       <w:r>
         <w:t xml:space="preserve">Figure </w:t>
       </w:r>
-      <w:r>
-        <w:fldChar w:fldCharType="begin"/>
-      </w:r>
-      <w:r>
-        <w:instrText xml:space="preserve"> SEQ Figure \* ARABIC </w:instrText>
-      </w:r>
-      <w:r>
-        <w:fldChar w:fldCharType="separate"/>
-      </w:r>
-      <w:r>
-        <w:rPr>
-          <w:noProof/>
-        </w:rPr>
-        <w:t>1</w:t>
-      </w:r>
-      <w:r>
-        <w:rPr>
-          <w:noProof/>
-        </w:rPr>
-        <w:fldChar w:fldCharType="end"/>
-      </w:r>
+      <w:fldSimple w:instr=" SEQ Figure \* ARABIC ">
+        <w:r>
+          <w:rPr>
+            <w:noProof/>
+          </w:rPr>
+          <w:t>1</w:t>
+        </w:r>
+      </w:fldSimple>
       <w:r>
         <w:t>: Duration of cryptanalysis attacks with a single 1.7 GHz processor on 56 characters of text</w:t>
       </w:r>
@@ -1149,35 +1102,10 @@
         <w:rPr>
           <w:lang w:val="en-US"/>
         </w:rPr>
-        <w:t>Graph above shows the result of cryptanalysis on cipher texts which were encrypted using</w:t>
-      </w:r>
-      <w:r>
-        <w:rPr>
-          <w:lang w:val="en-US"/>
-        </w:rPr>
-        <w:t xml:space="preserve"> a standard Enigma machine with</w:t>
-      </w:r>
-      <w:r>
-        <w:rPr>
-          <w:lang w:val="en-US"/>
-        </w:rPr>
-        <w:t xml:space="preserve">out the reflector. From the result of our cryptanalysis it is clear that every rotor adds exponential amount of time against brute-force and frequent analysis. </w:t>
-      </w:r>
-      <w:r>
-        <w:t xml:space="preserve">This algorithm has time complexity of </w:t>
-      </w:r>
-      <w:proofErr w:type="gramStart"/>
-      <w:r>
-        <w:t>O(</w:t>
-      </w:r>
-      <w:proofErr w:type="spellStart"/>
-      <w:proofErr w:type="gramEnd"/>
-      <w:r>
-        <w:t>n^x</w:t>
-      </w:r>
-      <w:proofErr w:type="spellEnd"/>
-      <w:r>
-        <w:t>).</w:t>
+        <w:t xml:space="preserve">Graph above shows the result of cryptanalysis on cipher texts which were encrypted using a standard Enigma machine without the reflector. From the result of our cryptanalysis it is clear that every rotor adds exponential amount of time against brute-force and frequent analysis. </w:t>
+      </w:r>
+      <w:r>
+        <w:t>This algorithm has time complexity of O(n^x).</w:t>
       </w:r>
     </w:p>
     <w:p/>
@@ -1273,27 +1201,7 @@
           <w:sz w:val="20"/>
           <w:szCs w:val="20"/>
         </w:rPr>
-        <w:t xml:space="preserve">        -</w:t>
-      </w:r>
-      <w:proofErr w:type="spellStart"/>
-      <w:r>
-        <w:rPr>
-          <w:rFonts w:ascii="Arial" w:hAnsi="Arial" w:cs="Arial"/>
-          <w:i/>
-          <w:sz w:val="20"/>
-          <w:szCs w:val="20"/>
-        </w:rPr>
-        <w:t>i</w:t>
-      </w:r>
-      <w:proofErr w:type="spellEnd"/>
-      <w:r>
-        <w:rPr>
-          <w:rFonts w:ascii="Arial" w:hAnsi="Arial" w:cs="Arial"/>
-          <w:i/>
-          <w:sz w:val="20"/>
-          <w:szCs w:val="20"/>
-        </w:rPr>
-        <w:t>|--input &lt;input text&gt; [-k|--key &lt;key&gt;] [-r|--rotors &lt;amount of rotors&gt;]</w:t>
+        <w:t xml:space="preserve">        -i|--input &lt;input text&gt; [-k|--key &lt;key&gt;] [-r|--rotors &lt;amount of rotors&gt;]</w:t>
       </w:r>
     </w:p>
     <w:p/>
@@ -1364,7 +1272,7 @@
 <w:hdr xmlns:wpc="http://schemas.microsoft.com/office/word/2010/wordprocessingCanvas" xmlns:mc="http://schemas.openxmlformats.org/markup-compatibility/2006" xmlns:o="urn:schemas-microsoft-com:office:office" xmlns:r="http://schemas.openxmlformats.org/officeDocument/2006/relationships" xmlns:m="http://schemas.openxmlformats.org/officeDocument/2006/math" xmlns:v="urn:schemas-microsoft-com:vml" xmlns:wp14="http://schemas.microsoft.com/office/word/2010/wordprocessingDrawing" xmlns:wp="http://schemas.openxmlformats.org/drawingml/2006/wordprocessingDrawing" xmlns:w10="urn:schemas-microsoft-com:office:word" xmlns:w="http://schemas.openxmlformats.org/wordprocessingml/2006/main" xmlns:w14="http://schemas.microsoft.com/office/word/2010/wordml" xmlns:w15="http://schemas.microsoft.com/office/word/2012/wordml" xmlns:wpg="http://schemas.microsoft.com/office/word/2010/wordprocessingGroup" xmlns:wpi="http://schemas.microsoft.com/office/word/2010/wordprocessingInk" xmlns:wne="http://schemas.microsoft.com/office/word/2006/wordml" xmlns:wps="http://schemas.microsoft.com/office/word/2010/wordprocessingShape" mc:Ignorable="w14 w15 wp14">
   <w:p>
     <w:pPr>
-      <w:pStyle w:val="Header"/>
+      <w:pStyle w:val="Kopfzeile"/>
       <w:jc w:val="right"/>
       <w:rPr>
         <w:lang w:val="de-DE"/>
@@ -1385,7 +1293,7 @@
   </w:p>
   <w:p>
     <w:pPr>
-      <w:pStyle w:val="Header"/>
+      <w:pStyle w:val="Kopfzeile"/>
       <w:jc w:val="right"/>
       <w:rPr>
         <w:lang w:val="de-DE"/>
@@ -2034,7 +1942,7 @@
     <w:lsdException w:name="List Table 6 Colorful Accent 6" w:uiPriority="51"/>
     <w:lsdException w:name="List Table 7 Colorful Accent 6" w:uiPriority="52"/>
   </w:latentStyles>
-  <w:style w:type="paragraph" w:default="1" w:styleId="Normal">
+  <w:style w:type="paragraph" w:default="1" w:styleId="Standard">
     <w:name w:val="Normal"/>
     <w:pPr>
       <w:suppressAutoHyphens/>
@@ -2044,13 +1952,13 @@
       <w:rFonts w:ascii="Calibri" w:eastAsia="SimSun" w:hAnsi="Calibri" w:cs="Calibri"/>
     </w:rPr>
   </w:style>
-  <w:style w:type="character" w:default="1" w:styleId="DefaultParagraphFont">
+  <w:style w:type="character" w:default="1" w:styleId="Absatz-Standardschriftart">
     <w:name w:val="Default Paragraph Font"/>
     <w:uiPriority w:val="1"/>
     <w:semiHidden/>
     <w:unhideWhenUsed/>
   </w:style>
-  <w:style w:type="table" w:default="1" w:styleId="TableNormal">
+  <w:style w:type="table" w:default="1" w:styleId="NormaleTabelle">
     <w:name w:val="Normal Table"/>
     <w:uiPriority w:val="99"/>
     <w:semiHidden/>
@@ -2065,7 +1973,7 @@
       </w:tblCellMar>
     </w:tblPr>
   </w:style>
-  <w:style w:type="numbering" w:default="1" w:styleId="NoList">
+  <w:style w:type="numbering" w:default="1" w:styleId="KeineListe">
     <w:name w:val="No List"/>
     <w:uiPriority w:val="99"/>
     <w:semiHidden/>
@@ -2091,7 +1999,7 @@
   </w:style>
   <w:style w:type="paragraph" w:customStyle="1" w:styleId="Heading">
     <w:name w:val="Heading"/>
-    <w:basedOn w:val="Normal"/>
+    <w:basedOn w:val="Standard"/>
     <w:next w:val="TextBody"/>
     <w:pPr>
       <w:keepNext/>
@@ -2105,21 +2013,21 @@
   </w:style>
   <w:style w:type="paragraph" w:customStyle="1" w:styleId="TextBody">
     <w:name w:val="Text Body"/>
-    <w:basedOn w:val="Normal"/>
+    <w:basedOn w:val="Standard"/>
     <w:pPr>
       <w:spacing w:after="120"/>
     </w:pPr>
   </w:style>
-  <w:style w:type="paragraph" w:styleId="List">
+  <w:style w:type="paragraph" w:styleId="Liste">
     <w:name w:val="List"/>
     <w:basedOn w:val="TextBody"/>
     <w:rPr>
       <w:rFonts w:cs="Mangal"/>
     </w:rPr>
   </w:style>
-  <w:style w:type="paragraph" w:styleId="Caption">
+  <w:style w:type="paragraph" w:styleId="Beschriftung">
     <w:name w:val="caption"/>
-    <w:basedOn w:val="Normal"/>
+    <w:basedOn w:val="Standard"/>
     <w:pPr>
       <w:suppressLineNumbers/>
       <w:spacing w:before="120" w:after="120"/>
@@ -2134,7 +2042,7 @@
   </w:style>
   <w:style w:type="paragraph" w:customStyle="1" w:styleId="Index">
     <w:name w:val="Index"/>
-    <w:basedOn w:val="Normal"/>
+    <w:basedOn w:val="Standard"/>
     <w:pPr>
       <w:suppressLineNumbers/>
     </w:pPr>
@@ -2142,15 +2050,15 @@
       <w:rFonts w:cs="Mangal"/>
     </w:rPr>
   </w:style>
-  <w:style w:type="paragraph" w:styleId="ListParagraph">
+  <w:style w:type="paragraph" w:styleId="Listenabsatz">
     <w:name w:val="List Paragraph"/>
-    <w:basedOn w:val="Normal"/>
+    <w:basedOn w:val="Standard"/>
     <w:pPr>
       <w:ind w:left="720"/>
       <w:contextualSpacing/>
     </w:pPr>
   </w:style>
-  <w:style w:type="paragraph" w:styleId="NoSpacing">
+  <w:style w:type="paragraph" w:styleId="KeinLeerraum">
     <w:name w:val="No Spacing"/>
     <w:pPr>
       <w:suppressAutoHyphens/>
@@ -2160,18 +2068,18 @@
       <w:rFonts w:ascii="Calibri" w:eastAsia="SimSun" w:hAnsi="Calibri" w:cs="Calibri"/>
     </w:rPr>
   </w:style>
-  <w:style w:type="paragraph" w:styleId="Header">
+  <w:style w:type="paragraph" w:styleId="Kopfzeile">
     <w:name w:val="header"/>
-    <w:basedOn w:val="Normal"/>
+    <w:basedOn w:val="Standard"/>
   </w:style>
   <w:style w:type="paragraph" w:customStyle="1" w:styleId="Table">
     <w:name w:val="Table"/>
-    <w:basedOn w:val="Caption"/>
+    <w:basedOn w:val="Beschriftung"/>
   </w:style>
-  <w:style w:type="paragraph" w:styleId="Footer">
+  <w:style w:type="paragraph" w:styleId="Fuzeile">
     <w:name w:val="footer"/>
-    <w:basedOn w:val="Normal"/>
-    <w:link w:val="FooterChar"/>
+    <w:basedOn w:val="Standard"/>
+    <w:link w:val="FuzeileZchn"/>
     <w:uiPriority w:val="99"/>
     <w:unhideWhenUsed/>
     <w:rsid w:val="00BA3270"/>
@@ -2183,10 +2091,10 @@
       <w:spacing w:after="0" w:line="240" w:lineRule="auto"/>
     </w:pPr>
   </w:style>
-  <w:style w:type="character" w:customStyle="1" w:styleId="FooterChar">
-    <w:name w:val="Footer Char"/>
-    <w:basedOn w:val="DefaultParagraphFont"/>
-    <w:link w:val="Footer"/>
+  <w:style w:type="character" w:customStyle="1" w:styleId="FuzeileZchn">
+    <w:name w:val="Fußzeile Zchn"/>
+    <w:basedOn w:val="Absatz-Standardschriftart"/>
+    <w:link w:val="Fuzeile"/>
     <w:uiPriority w:val="99"/>
     <w:rsid w:val="00BA3270"/>
     <w:rPr>
@@ -2195,7 +2103,7 @@
   </w:style>
   <w:style w:type="paragraph" w:customStyle="1" w:styleId="western">
     <w:name w:val="western"/>
-    <w:basedOn w:val="Normal"/>
+    <w:basedOn w:val="Standard"/>
     <w:rsid w:val="00056CF9"/>
     <w:pPr>
       <w:suppressAutoHyphens w:val="0"/>
@@ -2213,7 +2121,7 @@
 <file path=word/charts/chart1.xml><?xml version="1.0" encoding="utf-8"?>
 <c:chartSpace xmlns:c="http://schemas.openxmlformats.org/drawingml/2006/chart" xmlns:a="http://schemas.openxmlformats.org/drawingml/2006/main" xmlns:r="http://schemas.openxmlformats.org/officeDocument/2006/relationships">
   <c:date1904 val="0"/>
-  <c:lang val="en-US"/>
+  <c:lang val="de-DE"/>
   <c:roundedCorners val="0"/>
   <mc:AlternateContent xmlns:mc="http://schemas.openxmlformats.org/markup-compatibility/2006">
     <mc:Choice xmlns:c14="http://schemas.microsoft.com/office/drawing/2007/8/2/chart" Requires="c14">
@@ -2391,11 +2299,11 @@
           <c:showBubbleSize val="0"/>
         </c:dLbls>
         <c:smooth val="0"/>
-        <c:axId val="374059576"/>
-        <c:axId val="374061928"/>
+        <c:axId val="540905936"/>
+        <c:axId val="540901584"/>
       </c:lineChart>
       <c:catAx>
-        <c:axId val="374059576"/>
+        <c:axId val="540905936"/>
         <c:scaling>
           <c:orientation val="minMax"/>
         </c:scaling>
@@ -2493,7 +2401,7 @@
             <a:endParaRPr lang="en-US"/>
           </a:p>
         </c:txPr>
-        <c:crossAx val="374061928"/>
+        <c:crossAx val="540901584"/>
         <c:crosses val="autoZero"/>
         <c:auto val="1"/>
         <c:lblAlgn val="ctr"/>
@@ -2501,7 +2409,7 @@
         <c:noMultiLvlLbl val="0"/>
       </c:catAx>
       <c:valAx>
-        <c:axId val="374061928"/>
+        <c:axId val="540901584"/>
         <c:scaling>
           <c:orientation val="minMax"/>
         </c:scaling>
@@ -2607,7 +2515,7 @@
             <a:endParaRPr lang="en-US"/>
           </a:p>
         </c:txPr>
-        <c:crossAx val="374059576"/>
+        <c:crossAx val="540905936"/>
         <c:crosses val="autoZero"/>
         <c:crossBetween val="between"/>
         <c:dispUnits>

</xml_diff>